<commit_message>
updated document, and tests for Jignesh
</commit_message>
<xml_diff>
--- a/docs/APS Report/GroupReportWithTemplate.docx
+++ b/docs/APS Report/GroupReportWithTemplate.docx
@@ -2317,13 +2317,8 @@
         <w:t xml:space="preserve">at </w:t>
       </w:r>
       <w:r>
-        <w:t xml:space="preserve">a tactical design level (but not too in </w:t>
-      </w:r>
-      <w:proofErr w:type="gramStart"/>
-      <w:r>
-        <w:t>depth )</w:t>
-      </w:r>
-      <w:proofErr w:type="gramEnd"/>
+        <w:t>a tactical design level (but not too in depth )</w:t>
+      </w:r>
     </w:p>
     <w:p/>
     <w:p>
@@ -2341,134 +2336,100 @@
     </w:p>
     <w:p>
       <w:r>
-        <w:t>The following sections</w:t>
-      </w:r>
-      <w:proofErr w:type="gramStart"/>
-      <w:r>
-        <w:t>..</w:t>
-      </w:r>
-      <w:proofErr w:type="gramEnd"/>
+        <w:t>The following sections.. will describe all the sections to come</w:t>
+      </w:r>
+      <w:r>
+        <w:t xml:space="preserve"> as well as</w:t>
+      </w:r>
+      <w:r>
+        <w:t xml:space="preserve"> detailing</w:t>
+      </w:r>
+      <w:r>
+        <w:t xml:space="preserve"> how</w:t>
+      </w:r>
+      <w:r>
+        <w:t xml:space="preserve"> a Domain Driven</w:t>
+      </w:r>
+      <w:r>
+        <w:t xml:space="preserve"> Design(DDD) approach was taken for determining the design and</w:t>
+      </w:r>
+      <w:r>
+        <w:t xml:space="preserve"> development</w:t>
+      </w:r>
+      <w:r>
+        <w:t xml:space="preserve"> strategy. </w:t>
+      </w:r>
+    </w:p>
+    <w:p/>
+    <w:p>
+      <w:r>
+        <w:t>This was done by doing a high level strategic design first to see if the scope of work fit a level of complexity/triviality necessitating DDD. After the decision was taken to use a DDD approach, the development methodology that was taken was one of</w:t>
+      </w:r>
+      <w:r>
+        <w:t xml:space="preserve"> TDD </w:t>
+      </w:r>
+      <w:r>
+        <w:t xml:space="preserve">using the </w:t>
+      </w:r>
+      <w:r>
+        <w:t>Spec</w:t>
+      </w:r>
+      <w:r>
+        <w:t>ification</w:t>
+      </w:r>
       <w:r>
         <w:t xml:space="preserve"> </w:t>
       </w:r>
-      <w:proofErr w:type="gramStart"/>
-      <w:r>
-        <w:t>will</w:t>
-      </w:r>
-      <w:proofErr w:type="gramEnd"/>
-      <w:r>
-        <w:t xml:space="preserve"> describe all the sections to come</w:t>
-      </w:r>
-      <w:r>
-        <w:t xml:space="preserve"> as well as</w:t>
-      </w:r>
-      <w:r>
-        <w:t xml:space="preserve"> detailing</w:t>
-      </w:r>
-      <w:r>
-        <w:t xml:space="preserve"> how</w:t>
-      </w:r>
-      <w:r>
-        <w:t xml:space="preserve"> a Domain Driven</w:t>
-      </w:r>
-      <w:r>
-        <w:t xml:space="preserve"> Design(DDD) approach was taken for determining the design and</w:t>
-      </w:r>
-      <w:r>
-        <w:t xml:space="preserve"> development</w:t>
-      </w:r>
-      <w:r>
-        <w:t xml:space="preserve"> strategy. </w:t>
+      <w:r>
+        <w:t>B</w:t>
+      </w:r>
+      <w:r>
+        <w:t xml:space="preserve">y Example </w:t>
+      </w:r>
+      <w:r>
+        <w:t>technique.</w:t>
       </w:r>
     </w:p>
     <w:p/>
     <w:p>
       <w:r>
-        <w:t>This was done by doing a high level strategic design first to see if the scope of work fit a level of complexity/triviality necessitating DDD. After the decision was taken to use a DDD approach, the development methodology that was taken was one of</w:t>
-      </w:r>
-      <w:r>
-        <w:t xml:space="preserve"> TDD </w:t>
-      </w:r>
-      <w:r>
-        <w:t xml:space="preserve">using the </w:t>
-      </w:r>
-      <w:r>
-        <w:t>Spec</w:t>
-      </w:r>
-      <w:r>
-        <w:t>ification</w:t>
-      </w:r>
-      <w:r>
-        <w:t xml:space="preserve"> </w:t>
-      </w:r>
-      <w:proofErr w:type="gramStart"/>
-      <w:r>
-        <w:t>B</w:t>
-      </w:r>
-      <w:r>
-        <w:t>y</w:t>
-      </w:r>
-      <w:proofErr w:type="gramEnd"/>
-      <w:r>
-        <w:t xml:space="preserve"> Example </w:t>
-      </w:r>
-      <w:r>
-        <w:t>technique.</w:t>
+        <w:t>Cite how these concepts are known to work well together especially in a DDD context</w:t>
       </w:r>
     </w:p>
     <w:p/>
     <w:p>
       <w:r>
-        <w:t>Cite how these concepts are known to work well together especially in a DDD context</w:t>
+        <w:t xml:space="preserve"> Discuss </w:t>
+      </w:r>
+      <w:r>
+        <w:t xml:space="preserve">creating a </w:t>
+      </w:r>
+      <w:r>
+        <w:t xml:space="preserve">ubiquitous language and how a set of definitions </w:t>
+      </w:r>
+      <w:r>
+        <w:t>(see</w:t>
+      </w:r>
+      <w:r>
+        <w:t xml:space="preserve"> appendix A )</w:t>
+      </w:r>
+      <w:r>
+        <w:t xml:space="preserve"> was created</w:t>
+      </w:r>
+      <w:r>
+        <w:t>.</w:t>
       </w:r>
     </w:p>
     <w:p/>
     <w:p>
       <w:r>
-        <w:t xml:space="preserve"> Discuss </w:t>
-      </w:r>
-      <w:r>
-        <w:t xml:space="preserve">creating a </w:t>
-      </w:r>
-      <w:r>
-        <w:t xml:space="preserve">ubiquitous language and how a set of definitions </w:t>
-      </w:r>
-      <w:r>
-        <w:t>(see</w:t>
-      </w:r>
-      <w:r>
-        <w:t xml:space="preserve"> appendix </w:t>
-      </w:r>
-      <w:proofErr w:type="gramStart"/>
-      <w:r>
-        <w:t>A )</w:t>
-      </w:r>
-      <w:proofErr w:type="gramEnd"/>
-      <w:r>
-        <w:t xml:space="preserve"> was created</w:t>
-      </w:r>
-      <w:r>
-        <w:t>.</w:t>
+        <w:t>Discuss how using the responsibility breakdown simplified the process of work allocation and implementation, which allows for developer swap out if it was needed.</w:t>
       </w:r>
     </w:p>
     <w:p/>
     <w:p>
       <w:r>
-        <w:t>Discuss how using the responsibility breakdown simplified the process of work allocation and implementation, which allows for developer swap out if it was needed.</w:t>
-      </w:r>
-    </w:p>
-    <w:p/>
-    <w:p>
-      <w:r>
-        <w:t>Discuss how the design was not data centric, but domain and functionality design</w:t>
-      </w:r>
-      <w:proofErr w:type="gramStart"/>
-      <w:r>
-        <w:t>.[</w:t>
-      </w:r>
-      <w:proofErr w:type="gramEnd"/>
-      <w:r>
-        <w:t>ref?]</w:t>
+        <w:t>Discuss how the design was not data centric, but domain and functionality design.[ref?]</w:t>
       </w:r>
     </w:p>
     <w:p/>
@@ -2817,50 +2778,42 @@
         <w:rPr>
           <w:highlight w:val="yellow"/>
         </w:rPr>
-        <w:t xml:space="preserve"> Note that billing companies doesn’t have its own application service as it doesn’t send events out at all, but should for deleting</w:t>
-      </w:r>
-      <w:proofErr w:type="gramStart"/>
-      <w:r>
-        <w:rPr>
-          <w:highlight w:val="yellow"/>
-        </w:rPr>
-        <w:t>..</w:t>
-      </w:r>
-      <w:proofErr w:type="gramEnd"/>
-      <w:r>
         <w:t xml:space="preserve"> </w:t>
       </w:r>
     </w:p>
+    <w:p>
+      <w:bookmarkStart w:id="14" w:name="_GoBack"/>
+      <w:bookmarkEnd w:id="14"/>
+    </w:p>
+    <w:p>
+      <w:r>
+        <w:t>We wanted to allow customer</w:t>
+      </w:r>
+      <w:r>
+        <w:t xml:space="preserve"> registration and company additions </w:t>
+      </w:r>
+      <w:r>
+        <w:t>as well as scraping to be scalable</w:t>
+      </w:r>
+      <w:r>
+        <w:t xml:space="preserve"> and autonomous.</w:t>
+      </w:r>
+    </w:p>
+    <w:p>
+      <w:r>
+        <w:t>Discuss function and responsibilities at a high level</w:t>
+      </w:r>
+    </w:p>
     <w:p/>
     <w:p>
-      <w:r>
-        <w:t>We wanted to allow customer</w:t>
-      </w:r>
-      <w:r>
-        <w:t xml:space="preserve"> registration and company additions </w:t>
-      </w:r>
-      <w:r>
-        <w:t>as well as scraping to be scalable</w:t>
-      </w:r>
-      <w:r>
-        <w:t xml:space="preserve"> and autonomous.</w:t>
-      </w:r>
-    </w:p>
-    <w:p>
-      <w:r>
-        <w:t>Discuss function and responsibilities at a high level</w:t>
-      </w:r>
-    </w:p>
-    <w:p/>
-    <w:p>
       <w:pPr>
         <w:pStyle w:val="Heading3"/>
       </w:pPr>
-      <w:bookmarkStart w:id="14" w:name="_Toc389915711"/>
+      <w:bookmarkStart w:id="15" w:name="_Toc389915711"/>
       <w:r>
         <w:t>Generic Sub Domains</w:t>
       </w:r>
-      <w:bookmarkEnd w:id="14"/>
+      <w:bookmarkEnd w:id="15"/>
     </w:p>
     <w:p>
       <w:r>
@@ -2892,12 +2845,11 @@
       <w:pPr>
         <w:pStyle w:val="Heading3"/>
       </w:pPr>
-      <w:bookmarkStart w:id="15" w:name="_Toc389915712"/>
-      <w:r>
-        <w:lastRenderedPageBreak/>
+      <w:bookmarkStart w:id="16" w:name="_Toc389915712"/>
+      <w:r>
         <w:t>Integrating the different domains</w:t>
       </w:r>
-      <w:bookmarkEnd w:id="15"/>
+      <w:bookmarkEnd w:id="16"/>
     </w:p>
     <w:p>
       <w:r>
@@ -2991,7 +2943,7 @@
       <w:pPr>
         <w:pStyle w:val="Heading3"/>
       </w:pPr>
-      <w:bookmarkStart w:id="16" w:name="_Toc389915713"/>
+      <w:bookmarkStart w:id="17" w:name="_Toc389915713"/>
       <w:r>
         <w:t>Qu</w:t>
       </w:r>
@@ -3007,7 +2959,7 @@
       <w:r>
         <w:t xml:space="preserve"> and Interface Segregation principle</w:t>
       </w:r>
-      <w:bookmarkEnd w:id="16"/>
+      <w:bookmarkEnd w:id="17"/>
     </w:p>
     <w:p>
       <w:r>
@@ -3047,15 +2999,7 @@
         </w:sdtContent>
       </w:sdt>
       <w:r>
-        <w:t xml:space="preserve"> </w:t>
-      </w:r>
-      <w:proofErr w:type="gramStart"/>
-      <w:r>
-        <w:t>show</w:t>
-      </w:r>
-      <w:proofErr w:type="gramEnd"/>
-      <w:r>
-        <w:t xml:space="preserve"> how they also adhere to single responsibility</w:t>
+        <w:t xml:space="preserve"> show how they also adhere to single responsibility</w:t>
       </w:r>
     </w:p>
     <w:p/>
@@ -3071,21 +3015,21 @@
       <w:pPr>
         <w:pStyle w:val="Heading1"/>
       </w:pPr>
-      <w:bookmarkStart w:id="17" w:name="_Toc389915714"/>
+      <w:bookmarkStart w:id="18" w:name="_Toc389915714"/>
       <w:r>
         <w:t>Tactical Design</w:t>
       </w:r>
-      <w:bookmarkEnd w:id="17"/>
+      <w:bookmarkEnd w:id="18"/>
     </w:p>
     <w:p>
       <w:pPr>
         <w:pStyle w:val="Heading2"/>
       </w:pPr>
-      <w:bookmarkStart w:id="18" w:name="_Toc389915715"/>
+      <w:bookmarkStart w:id="19" w:name="_Toc389915715"/>
       <w:r>
         <w:t>Domain and feature allocation</w:t>
       </w:r>
-      <w:bookmarkEnd w:id="18"/>
+      <w:bookmarkEnd w:id="19"/>
     </w:p>
     <w:p>
       <w:r>
@@ -3097,11 +3041,11 @@
       <w:pPr>
         <w:pStyle w:val="Heading2"/>
       </w:pPr>
-      <w:bookmarkStart w:id="19" w:name="_Toc389915716"/>
+      <w:bookmarkStart w:id="20" w:name="_Toc389915716"/>
       <w:r>
         <w:t>Project structure</w:t>
       </w:r>
-      <w:bookmarkEnd w:id="19"/>
+      <w:bookmarkEnd w:id="20"/>
     </w:p>
     <w:p>
       <w:r>
@@ -3113,11 +3057,11 @@
       <w:pPr>
         <w:pStyle w:val="Heading2"/>
       </w:pPr>
-      <w:bookmarkStart w:id="20" w:name="_Toc389915717"/>
+      <w:bookmarkStart w:id="21" w:name="_Toc389915717"/>
       <w:r>
         <w:t>Continuous Integration and Development Strategy</w:t>
       </w:r>
-      <w:bookmarkEnd w:id="20"/>
+      <w:bookmarkEnd w:id="21"/>
     </w:p>
     <w:p>
       <w:r>
@@ -3125,29 +3069,8 @@
       </w:r>
     </w:p>
     <w:p>
-      <w:proofErr w:type="spellStart"/>
-      <w:r>
-        <w:t>Github</w:t>
-      </w:r>
-      <w:proofErr w:type="spellEnd"/>
-      <w:r>
-        <w:t xml:space="preserve"> </w:t>
-      </w:r>
-      <w:proofErr w:type="gramStart"/>
-      <w:r>
-        <w:t>( point</w:t>
-      </w:r>
-      <w:proofErr w:type="gramEnd"/>
-      <w:r>
-        <w:t xml:space="preserve"> to </w:t>
-      </w:r>
-      <w:proofErr w:type="spellStart"/>
-      <w:r>
-        <w:t>url</w:t>
-      </w:r>
-      <w:proofErr w:type="spellEnd"/>
-      <w:r>
-        <w:t xml:space="preserve"> for Joshua to see )</w:t>
+      <w:r>
+        <w:t>Github ( point to url for Joshua to see )</w:t>
       </w:r>
     </w:p>
     <w:p>
@@ -3160,7 +3083,7 @@
       <w:pPr>
         <w:pStyle w:val="Heading2"/>
       </w:pPr>
-      <w:bookmarkStart w:id="21" w:name="_Toc389915718"/>
+      <w:bookmarkStart w:id="22" w:name="_Toc389915718"/>
       <w:r>
         <w:t xml:space="preserve">Specifications by </w:t>
       </w:r>
@@ -3182,7 +3105,7 @@
       <w:r>
         <w:t xml:space="preserve"> Development</w:t>
       </w:r>
-      <w:bookmarkEnd w:id="21"/>
+      <w:bookmarkEnd w:id="22"/>
     </w:p>
     <w:p>
       <w:r>
@@ -3200,11 +3123,11 @@
       <w:pPr>
         <w:pStyle w:val="Heading2"/>
       </w:pPr>
-      <w:bookmarkStart w:id="22" w:name="_Toc389915719"/>
+      <w:bookmarkStart w:id="23" w:name="_Toc389915719"/>
       <w:r>
         <w:t>Feature integration specification collaboration</w:t>
       </w:r>
-      <w:bookmarkEnd w:id="22"/>
+      <w:bookmarkEnd w:id="23"/>
     </w:p>
     <w:p>
       <w:pPr>
@@ -3223,20 +3146,38 @@
       <w:pPr>
         <w:pStyle w:val="Heading2"/>
       </w:pPr>
-      <w:bookmarkStart w:id="23" w:name="_Toc389915720"/>
+      <w:bookmarkStart w:id="24" w:name="_Toc389915720"/>
+      <w:r>
+        <w:t>Object Orientation Principles</w:t>
+      </w:r>
+      <w:bookmarkEnd w:id="24"/>
+    </w:p>
+    <w:p>
+      <w:pPr>
+        <w:pStyle w:val="NoSpacing"/>
+      </w:pPr>
+      <w:r>
+        <w:t>Mention how the implementation follows good OO principles</w:t>
+      </w:r>
+    </w:p>
+    <w:p>
+      <w:pPr>
+        <w:pStyle w:val="NoSpacing"/>
+      </w:pPr>
+    </w:p>
+    <w:p>
+      <w:pPr>
+        <w:pStyle w:val="NoSpacing"/>
+      </w:pPr>
       <w:r>
         <w:lastRenderedPageBreak/>
-        <w:t>Object Orientation Principles</w:t>
-      </w:r>
-      <w:bookmarkEnd w:id="23"/>
+        <w:t>e.g. As a scheduling engine I need create default scheduling when a customer adds a billingcompanyaccount. This allowing integration to be facilitated without actually integrating. Compare this to interface contracts</w:t>
+      </w:r>
     </w:p>
     <w:p>
       <w:pPr>
         <w:pStyle w:val="NoSpacing"/>
       </w:pPr>
-      <w:r>
-        <w:t>Mention how the implementation follows good OO principles</w:t>
-      </w:r>
     </w:p>
     <w:p>
       <w:pPr>
@@ -3247,108 +3188,77 @@
       <w:pPr>
         <w:pStyle w:val="NoSpacing"/>
       </w:pPr>
-      <w:proofErr w:type="gramStart"/>
-      <w:r>
-        <w:t>e.g</w:t>
-      </w:r>
-      <w:proofErr w:type="gramEnd"/>
-      <w:r>
-        <w:t xml:space="preserve">. As a scheduling engine I need create default scheduling when a customer adds a </w:t>
-      </w:r>
-      <w:proofErr w:type="spellStart"/>
-      <w:r>
-        <w:t>billingcompanyaccount</w:t>
-      </w:r>
-      <w:proofErr w:type="spellEnd"/>
-      <w:r>
-        <w:t>. This allowing integration to be facilitated without actually integrating. Compare this to interface contracts</w:t>
+      <w:r>
+        <w:t>Dependency injection for DIP – relying on abstractions vs concretions</w:t>
       </w:r>
     </w:p>
     <w:p>
       <w:pPr>
         <w:pStyle w:val="NoSpacing"/>
       </w:pPr>
+      <w:r>
+        <w:t>Single Responsibility – one reason to change examples</w:t>
+      </w:r>
     </w:p>
     <w:p>
       <w:pPr>
         <w:pStyle w:val="NoSpacing"/>
       </w:pPr>
+      <w:r>
+        <w:t>ISP – queries tailored to consumers at the lowest level.</w:t>
+      </w:r>
     </w:p>
     <w:p>
       <w:pPr>
         <w:pStyle w:val="NoSpacing"/>
       </w:pPr>
-      <w:r>
-        <w:t>Dependency injection for DIP – relying on abstractions vs concretions</w:t>
-      </w:r>
+    </w:p>
+    <w:p>
+      <w:pPr>
+        <w:pStyle w:val="Heading2"/>
+      </w:pPr>
+      <w:bookmarkStart w:id="25" w:name="_Toc389915721"/>
+      <w:r>
+        <w:t>Peer Programming and Code Review</w:t>
+      </w:r>
+      <w:bookmarkEnd w:id="25"/>
+      <w:r>
+        <w:t>s</w:t>
+      </w:r>
+    </w:p>
+    <w:p/>
+    <w:p>
+      <w:pPr>
+        <w:pStyle w:val="Heading1"/>
+      </w:pPr>
+      <w:bookmarkStart w:id="26" w:name="_Toc389915722"/>
+      <w:r>
+        <w:t>Challenges</w:t>
+      </w:r>
+      <w:r>
+        <w:t xml:space="preserve"> and successes</w:t>
+      </w:r>
+      <w:bookmarkEnd w:id="26"/>
     </w:p>
     <w:p>
       <w:pPr>
         <w:pStyle w:val="NoSpacing"/>
       </w:pPr>
-      <w:r>
-        <w:t>Single Responsibility – one reason to change examples</w:t>
-      </w:r>
     </w:p>
     <w:p>
       <w:pPr>
         <w:pStyle w:val="NoSpacing"/>
       </w:pPr>
-      <w:r>
-        <w:t>ISP – queries tailored to consumers at the lowest level.</w:t>
-      </w:r>
-    </w:p>
-    <w:p>
-      <w:pPr>
-        <w:pStyle w:val="NoSpacing"/>
-      </w:pPr>
-    </w:p>
-    <w:p>
-      <w:pPr>
-        <w:pStyle w:val="Heading2"/>
-      </w:pPr>
-      <w:bookmarkStart w:id="24" w:name="_Toc389915721"/>
-      <w:r>
-        <w:t>Peer Programming and Code Review</w:t>
-      </w:r>
-      <w:bookmarkEnd w:id="24"/>
-      <w:r>
-        <w:t>s</w:t>
-      </w:r>
-    </w:p>
-    <w:p/>
+    </w:p>
     <w:p>
       <w:pPr>
         <w:pStyle w:val="Heading1"/>
       </w:pPr>
-      <w:bookmarkStart w:id="25" w:name="_Toc389915722"/>
-      <w:r>
-        <w:t>Challenges</w:t>
-      </w:r>
-      <w:r>
-        <w:t xml:space="preserve"> and successes</w:t>
-      </w:r>
-      <w:bookmarkEnd w:id="25"/>
-    </w:p>
-    <w:p>
-      <w:pPr>
-        <w:pStyle w:val="NoSpacing"/>
-      </w:pPr>
-    </w:p>
-    <w:p>
-      <w:pPr>
-        <w:pStyle w:val="NoSpacing"/>
-      </w:pPr>
-    </w:p>
-    <w:p>
-      <w:pPr>
-        <w:pStyle w:val="Heading1"/>
-      </w:pPr>
-      <w:bookmarkStart w:id="26" w:name="_Toc389915723"/>
+      <w:bookmarkStart w:id="27" w:name="_Toc389915723"/>
       <w:r>
         <w:t>Conclusion</w:t>
       </w:r>
-      <w:bookmarkEnd w:id="26"/>
+      <w:bookmarkEnd w:id="27"/>
     </w:p>
     <w:p>
       <w:pPr>
@@ -3361,7 +3271,7 @@
         <w:br w:type="page"/>
       </w:r>
     </w:p>
-    <w:bookmarkStart w:id="27" w:name="_Toc389915724" w:displacedByCustomXml="next"/>
+    <w:bookmarkStart w:id="28" w:name="_Toc389915724" w:displacedByCustomXml="next"/>
     <w:sdt>
       <w:sdtPr>
         <w:rPr>
@@ -3386,7 +3296,7 @@
           <w:r>
             <w:t>References</w:t>
           </w:r>
-          <w:bookmarkEnd w:id="27"/>
+          <w:bookmarkEnd w:id="28"/>
         </w:p>
         <w:sdt>
           <w:sdtPr>
@@ -3605,12 +3515,12 @@
       <w:pPr>
         <w:pStyle w:val="Heading1"/>
       </w:pPr>
-      <w:bookmarkStart w:id="28" w:name="_Toc389915725"/>
+      <w:bookmarkStart w:id="29" w:name="_Toc389915725"/>
       <w:r>
         <w:lastRenderedPageBreak/>
         <w:t>Appendix</w:t>
       </w:r>
-      <w:bookmarkEnd w:id="28"/>
+      <w:bookmarkEnd w:id="29"/>
     </w:p>
     <w:p/>
     <w:p>
@@ -3621,7 +3531,7 @@
           <w:numId w:val="0"/>
         </w:numPr>
       </w:pPr>
-      <w:bookmarkStart w:id="29" w:name="_Toc389915726"/>
+      <w:bookmarkStart w:id="30" w:name="_Toc389915726"/>
       <w:r>
         <w:t xml:space="preserve">A </w:t>
       </w:r>
@@ -3631,7 +3541,7 @@
       <w:r>
         <w:t>Definition of terms or concepts used within the APS system:</w:t>
       </w:r>
-      <w:bookmarkEnd w:id="29"/>
+      <w:bookmarkEnd w:id="30"/>
     </w:p>
     <w:tbl>
       <w:tblPr>
@@ -4022,7 +3932,6 @@
       </w:r>
     </w:p>
     <w:p>
-      <w:bookmarkStart w:id="30" w:name="_GoBack"/>
       <w:r>
         <w:rPr>
           <w:noProof/>
@@ -4070,7 +3979,6 @@
           </wp:inline>
         </w:drawing>
       </w:r>
-      <w:bookmarkEnd w:id="30"/>
     </w:p>
     <w:sectPr>
       <w:pgSz w:w="11906" w:h="16838"/>
@@ -4152,7 +4060,7 @@
           <w:rPr>
             <w:noProof/>
           </w:rPr>
-          <w:t>7</w:t>
+          <w:t>3</w:t>
         </w:r>
         <w:r>
           <w:rPr>
@@ -5782,7 +5690,7 @@
 </file>
 
 <file path=customXml/itemProps1.xml><?xml version="1.0" encoding="utf-8"?>
-<ds:datastoreItem xmlns:ds="http://schemas.openxmlformats.org/officeDocument/2006/customXml" ds:itemID="{BA0A60A8-11E1-4093-BEA1-62CA6E60F93A}">
+<ds:datastoreItem xmlns:ds="http://schemas.openxmlformats.org/officeDocument/2006/customXml" ds:itemID="{B2AAEE6C-9AEA-4687-81EA-A5D7D532DBFC}">
   <ds:schemaRefs>
     <ds:schemaRef ds:uri="http://schemas.openxmlformats.org/officeDocument/2006/bibliography"/>
   </ds:schemaRefs>

</xml_diff>